<commit_message>
Crear scripts de merge centroides/municipios-nuevos atributos
</commit_message>
<xml_diff>
--- a/Memoria.docx
+++ b/Memoria.docx
@@ -197,27 +197,7 @@
           <w:sz w:val="52"/>
           <w:szCs w:val="52"/>
         </w:rPr>
-        <w:t xml:space="preserve">Desarrollo de un </w:t>
-      </w:r>
-      <w:proofErr w:type="spellStart"/>
-      <w:r>
-        <w:rPr>
-          <w:rFonts w:ascii="Arial" w:hAnsi="Arial" w:cs="Arial"/>
-          <w:color w:val="000066"/>
-          <w:sz w:val="52"/>
-          <w:szCs w:val="52"/>
-        </w:rPr>
-        <w:t>dataset</w:t>
-      </w:r>
-      <w:proofErr w:type="spellEnd"/>
-      <w:r>
-        <w:rPr>
-          <w:rFonts w:ascii="Arial" w:hAnsi="Arial" w:cs="Arial"/>
-          <w:color w:val="000066"/>
-          <w:sz w:val="52"/>
-          <w:szCs w:val="52"/>
-        </w:rPr>
-        <w:t xml:space="preserve"> para el cálculo de distancias entre núcleos urbanos y servicios de ámbito comarcal con titularidad pública en la Comunidad de Madrid</w:t>
+        <w:t>Desarrollo de un dataset para el cálculo de distancias entre núcleos urbanos y servicios de ámbito comarcal con titularidad pública en la Comunidad de Madrid</w:t>
       </w:r>
       <w:r>
         <w:rPr>
@@ -495,6 +475,15 @@
         <w:fldChar w:fldCharType="separate"/>
       </w:r>
       <w:r>
+        <w:fldChar w:fldCharType="begin"/>
+      </w:r>
+      <w:r>
+        <w:instrText xml:space="preserve"> INCLUDEPICTURE  "https://upload.wikimedia.org/wikipedia/commons/thumb/4/4f/Cc_by-nc-nd_euro_icon.svg/2000px-Cc_by-nc-nd_euro_icon.svg.png" \* MERGEFORMATINET </w:instrText>
+      </w:r>
+      <w:r>
+        <w:fldChar w:fldCharType="separate"/>
+      </w:r>
+      <w:r>
         <w:pict w14:anchorId="70E7AD96">
           <v:shapetype id="_x0000_t75" coordsize="21600,21600" o:spt="75" o:preferrelative="t" path="m@4@5l@4@11@9@11@9@5xe" filled="f" stroked="f">
             <v:stroke joinstyle="miter"/>
@@ -542,6 +531,9 @@
         <w:fldChar w:fldCharType="end"/>
       </w:r>
       <w:r>
+        <w:fldChar w:fldCharType="end"/>
+      </w:r>
+      <w:r>
         <w:rPr>
           <w:rFonts w:ascii="Arial" w:eastAsia="Times New Roman" w:hAnsi="Arial" w:cs="Arial"/>
           <w:lang w:eastAsia="es-ES"/>
@@ -579,23 +571,7 @@
           <w:rFonts w:ascii="Arial" w:eastAsia="Times New Roman" w:hAnsi="Arial" w:cs="Arial"/>
           <w:lang w:eastAsia="es-ES"/>
         </w:rPr>
-        <w:t xml:space="preserve">Esta obra se encuentra sujeta a la licencia Creative </w:t>
-      </w:r>
-      <w:proofErr w:type="spellStart"/>
-      <w:r>
-        <w:rPr>
-          <w:rFonts w:ascii="Arial" w:eastAsia="Times New Roman" w:hAnsi="Arial" w:cs="Arial"/>
-          <w:lang w:eastAsia="es-ES"/>
-        </w:rPr>
-        <w:t>Commons</w:t>
-      </w:r>
-      <w:proofErr w:type="spellEnd"/>
-      <w:r>
-        <w:rPr>
-          <w:rFonts w:ascii="Arial" w:eastAsia="Times New Roman" w:hAnsi="Arial" w:cs="Arial"/>
-          <w:lang w:eastAsia="es-ES"/>
-        </w:rPr>
-        <w:t xml:space="preserve"> </w:t>
+        <w:t xml:space="preserve">Esta obra se encuentra sujeta a la licencia Creative Commons </w:t>
       </w:r>
       <w:r>
         <w:rPr>
@@ -656,21 +632,7 @@
         <w:rPr>
           <w:lang w:eastAsia="es-ES"/>
         </w:rPr>
-        <w:t xml:space="preserve">Inicialmente, los datos utilizados para llevar a cabo esta práctica son distintos </w:t>
-      </w:r>
-      <w:proofErr w:type="spellStart"/>
-      <w:r>
-        <w:rPr>
-          <w:lang w:eastAsia="es-ES"/>
-        </w:rPr>
-        <w:t>datasets</w:t>
-      </w:r>
-      <w:proofErr w:type="spellEnd"/>
-      <w:r>
-        <w:rPr>
-          <w:lang w:eastAsia="es-ES"/>
-        </w:rPr>
-        <w:t xml:space="preserve"> georreferenciados, es decir, un conjunto de instancias de datos cada una ligada a un punto geográfico por medio de coordenadas. Estos datos serán preprocesados, procesados y utilizados en programas de Python y QGIS para obtener distintos conjuntos de datos que den la información necesaria.</w:t>
+        <w:t>Inicialmente, los datos utilizados para llevar a cabo esta práctica son distintos datasets georreferenciados, es decir, un conjunto de instancias de datos cada una ligada a un punto geográfico por medio de coordenadas. Estos datos serán preprocesados, procesados y utilizados en programas de Python y QGIS para obtener distintos conjuntos de datos que den la información necesaria.</w:t>
       </w:r>
       <w:r>
         <w:rPr>
@@ -3346,44 +3308,8 @@
           <w:lang w:val="pt-PT"/>
         </w:rPr>
         <w:tab/>
-        <w:t xml:space="preserve">Quantum </w:t>
-      </w:r>
-      <w:proofErr w:type="spellStart"/>
-      <w:r>
-        <w:rPr>
-          <w:lang w:val="pt-PT"/>
-        </w:rPr>
-        <w:t>Geographic</w:t>
-      </w:r>
-      <w:proofErr w:type="spellEnd"/>
-      <w:r>
-        <w:rPr>
-          <w:lang w:val="pt-PT"/>
-        </w:rPr>
-        <w:t xml:space="preserve"> </w:t>
-      </w:r>
-      <w:proofErr w:type="spellStart"/>
-      <w:r>
-        <w:rPr>
-          <w:lang w:val="pt-PT"/>
-        </w:rPr>
-        <w:t>Information</w:t>
-      </w:r>
-      <w:proofErr w:type="spellEnd"/>
-      <w:r>
-        <w:rPr>
-          <w:lang w:val="pt-PT"/>
-        </w:rPr>
-        <w:t xml:space="preserve"> </w:t>
-      </w:r>
-      <w:proofErr w:type="spellStart"/>
-      <w:r>
-        <w:rPr>
-          <w:lang w:val="pt-PT"/>
-        </w:rPr>
-        <w:t>System</w:t>
-      </w:r>
-      <w:proofErr w:type="spellEnd"/>
+        <w:t>Quantum Geographic Information System</w:t>
+      </w:r>
     </w:p>
     <w:p>
       <w:r>
@@ -3632,23 +3558,39 @@
     </w:p>
     <w:p>
       <w:r>
-        <w:t>El área de trabajo de este estudio son los 179 municipios de la Comunidad de Madrid, los núcleos poblacionales que lo forman</w:t>
-      </w:r>
-      <w:r>
-        <w:t>, así como distintas infraestructuras donde se brindan servicios públicos esenciales.</w:t>
-      </w:r>
-    </w:p>
-    <w:p>
-      <w:r>
-        <w:t xml:space="preserve">La información sobre este dominio de trabajo la tratamos en forma de </w:t>
-      </w:r>
-      <w:proofErr w:type="spellStart"/>
-      <w:r>
-        <w:t>datasets</w:t>
-      </w:r>
-      <w:proofErr w:type="spellEnd"/>
-      <w:r>
-        <w:t xml:space="preserve"> georreferenciados que nos permiten operar sobre ellos y obtener información adicional.</w:t>
+        <w:t xml:space="preserve">El área de trabajo de este estudio son los 179 municipios </w:t>
+      </w:r>
+      <w:r>
+        <w:t>que componen</w:t>
+      </w:r>
+      <w:r>
+        <w:t xml:space="preserve"> la Comunidad de Madrid, </w:t>
+      </w:r>
+      <w:r>
+        <w:t xml:space="preserve">así como </w:t>
+      </w:r>
+      <w:r>
+        <w:t>los núcleos poblacionales que lo forman</w:t>
+      </w:r>
+      <w:r>
+        <w:t xml:space="preserve"> y las</w:t>
+      </w:r>
+      <w:r>
+        <w:t xml:space="preserve"> distintas infraestructuras donde se brindan servicios públicos esenciales.</w:t>
+      </w:r>
+    </w:p>
+    <w:p>
+      <w:r>
+        <w:t>La información sobre este dominio de trabajo la tratamos en forma de datasets georreferenciados que nos permiten operar sobre ellos</w:t>
+      </w:r>
+      <w:r>
+        <w:t>,</w:t>
+      </w:r>
+      <w:r>
+        <w:t xml:space="preserve"> obtener información adicional</w:t>
+      </w:r>
+      <w:r>
+        <w:t xml:space="preserve"> y permite la visualización de dichos datos en el mapa mediante aplicaciones como QGIS, ArcGIS</w:t>
       </w:r>
     </w:p>
     <w:p>
@@ -3657,13 +3599,40 @@
       </w:pPr>
       <w:bookmarkStart w:id="2" w:name="_Toc200677059"/>
       <w:r>
-        <w:t>1.2. Problema a resolver</w:t>
+        <w:t xml:space="preserve">1.2. </w:t>
       </w:r>
       <w:bookmarkEnd w:id="2"/>
-    </w:p>
-    <w:p>
-      <w:r>
-        <w:t>Un problema del que se oye mucho hablar día a día es la falta de servicios públicos en zonas rurales o alejadas de centros de provincia y ciudades importantes. El problema es la falta de datos empíricos y demostrables que validen y cuantifiquen cuánta es la cantidad de poblaciones faltas de servicios públicos y cuáles son los servicios públicos más necesarios de reforzar en cada zona.</w:t>
+      <w:r>
+        <w:t>Problema por resolver</w:t>
+      </w:r>
+    </w:p>
+    <w:p>
+      <w:r>
+        <w:t xml:space="preserve">Un problema </w:t>
+      </w:r>
+      <w:r>
+        <w:t>que genera bastante preocupación desde hace muchos años</w:t>
+      </w:r>
+      <w:r>
+        <w:t xml:space="preserve"> es la falta de servicios públicos en zonas rurales o alejadas de centros de provincia y ciudades importantes. </w:t>
+      </w:r>
+      <w:r>
+        <w:t>A esto se le suma</w:t>
+      </w:r>
+      <w:r>
+        <w:t xml:space="preserve"> la falta de datos empíricos y demostrables que validen y cuantifiquen </w:t>
+      </w:r>
+      <w:r>
+        <w:t>el grado de accesibilidad de los</w:t>
+      </w:r>
+      <w:r>
+        <w:t xml:space="preserve"> servicios públicos y cuáles son los servicios públicos más necesarios </w:t>
+      </w:r>
+      <w:r>
+        <w:t>para</w:t>
+      </w:r>
+      <w:r>
+        <w:t xml:space="preserve"> reforzar en cada zona.</w:t>
       </w:r>
     </w:p>
     <w:p>
@@ -3791,6 +3760,7 @@
         <w:rPr>
           <w:u w:val="single"/>
         </w:rPr>
+        <w:lastRenderedPageBreak/>
         <w:t>Software utilizado</w:t>
       </w:r>
       <w:r>
@@ -3799,19 +3769,10 @@
     </w:p>
     <w:p>
       <w:r>
-        <w:lastRenderedPageBreak/>
         <w:t>Fuente de los datos:</w:t>
       </w:r>
       <w:r>
-        <w:t xml:space="preserve"> </w:t>
-      </w:r>
-      <w:proofErr w:type="spellStart"/>
-      <w:r>
-        <w:t>nomecalles</w:t>
-      </w:r>
-      <w:proofErr w:type="spellEnd"/>
-      <w:r>
-        <w:t xml:space="preserve"> </w:t>
+        <w:t xml:space="preserve"> nomecalles </w:t>
       </w:r>
       <w:sdt>
         <w:sdtPr>
@@ -3913,15 +3874,7 @@
         </w:numPr>
       </w:pPr>
       <w:r>
-        <w:t xml:space="preserve">Recopilación de los </w:t>
-      </w:r>
-      <w:proofErr w:type="spellStart"/>
-      <w:r>
-        <w:t>datasets</w:t>
-      </w:r>
-      <w:proofErr w:type="spellEnd"/>
-      <w:r>
-        <w:t xml:space="preserve"> georreferenciados con información sobre núcleos urbanos, delimitación de municipios, zonas de Dirección Asistencial de Salud o la posición de los </w:t>
+        <w:t xml:space="preserve">Recopilación de los datasets georreferenciados con información sobre núcleos urbanos, delimitación de municipios, zonas de Dirección Asistencial de Salud o la posición de los </w:t>
       </w:r>
       <w:r>
         <w:t>servicios públicos sobre los que trata el trabajo.</w:t>
@@ -3936,15 +3889,7 @@
         </w:numPr>
       </w:pPr>
       <w:r>
-        <w:t xml:space="preserve">Procesado de los datos, añadiendo información adicional, estableciendo relaciones entre los distintos </w:t>
-      </w:r>
-      <w:proofErr w:type="spellStart"/>
-      <w:r>
-        <w:t>datasets</w:t>
-      </w:r>
-      <w:proofErr w:type="spellEnd"/>
-      <w:r>
-        <w:t>, transformándolos o creando nuevos datos para poder ser utilizados a posteriori. Realizado mediante QGIS y Python</w:t>
+        <w:t>Procesado de los datos, añadiendo información adicional, estableciendo relaciones entre los distintos datasets, transformándolos o creando nuevos datos para poder ser utilizados a posteriori. Realizado mediante QGIS y Python</w:t>
       </w:r>
     </w:p>
     <w:p>
@@ -3971,15 +3916,7 @@
         <w:t>Cálculo de distancias de viaje, utilizando scripts de Python que realizan con</w:t>
       </w:r>
       <w:r>
-        <w:t xml:space="preserve">sultas a la API de Google </w:t>
-      </w:r>
-      <w:proofErr w:type="spellStart"/>
-      <w:r>
-        <w:t>Maps</w:t>
-      </w:r>
-      <w:proofErr w:type="spellEnd"/>
-      <w:r>
-        <w:t>.</w:t>
+        <w:t>sultas a la API de Google Maps.</w:t>
       </w:r>
     </w:p>
     <w:p>
@@ -4173,50 +4110,21 @@
         </w:drawing>
       </w:r>
       <w:r>
-        <w:t xml:space="preserve">La fuente original de los </w:t>
-      </w:r>
-      <w:proofErr w:type="spellStart"/>
-      <w:r>
-        <w:t>datasets</w:t>
-      </w:r>
-      <w:proofErr w:type="spellEnd"/>
-      <w:r>
-        <w:t xml:space="preserve"> es </w:t>
+        <w:t xml:space="preserve">La fuente original de los datasets es </w:t>
       </w:r>
       <w:r>
         <w:t>la página web</w:t>
       </w:r>
       <w:r>
-        <w:t xml:space="preserve"> </w:t>
-      </w:r>
-      <w:proofErr w:type="spellStart"/>
-      <w:r>
-        <w:t>nomecalles</w:t>
-      </w:r>
-      <w:proofErr w:type="spellEnd"/>
+        <w:t xml:space="preserve"> nomecalles</w:t>
+      </w:r>
       <w:r>
         <w:t xml:space="preserve"> del Instituto de Estadística de la Comunidad de Madrid (IECM). La página contiene el nomenclátor oficial y distintas capas de información territorial con puntos de interés de titularidad pública.</w:t>
       </w:r>
     </w:p>
     <w:p>
       <w:r>
-        <w:t xml:space="preserve">A través de dicha página se obtuvieron los </w:t>
-      </w:r>
-      <w:proofErr w:type="spellStart"/>
-      <w:r>
-        <w:t>datasets</w:t>
-      </w:r>
-      <w:proofErr w:type="spellEnd"/>
-      <w:r>
-        <w:t xml:space="preserve"> de delimitaciones de los núcleos urbanos, las ubicaciones de los cuatro servicios públicos a analizar, junto con otros </w:t>
-      </w:r>
-      <w:proofErr w:type="spellStart"/>
-      <w:r>
-        <w:t>datasets</w:t>
-      </w:r>
-      <w:proofErr w:type="spellEnd"/>
-      <w:r>
-        <w:t xml:space="preserve"> que puedan ser útiles durante alguna otra fase del trabajo.</w:t>
+        <w:t>A través de dicha página se obtuvieron los datasets de delimitaciones de los núcleos urbanos, las ubicaciones de los cuatro servicios públicos a analizar, junto con otros datasets que puedan ser útiles durante alguna otra fase del trabajo.</w:t>
       </w:r>
     </w:p>
     <w:p/>
@@ -4507,7 +4415,7 @@
           <w:noProof/>
         </w:rPr>
         <w:drawing>
-          <wp:anchor distT="0" distB="0" distL="114300" distR="114300" simplePos="0" relativeHeight="251688960" behindDoc="0" locked="0" layoutInCell="1" allowOverlap="1" wp14:anchorId="0A4EF656" wp14:editId="1D1FFD96">
+          <wp:anchor distT="0" distB="0" distL="114300" distR="114300" simplePos="0" relativeHeight="251688960" behindDoc="0" locked="0" layoutInCell="1" allowOverlap="1" wp14:anchorId="0A4EF656" wp14:editId="0246824D">
             <wp:simplePos x="0" y="0"/>
             <wp:positionH relativeFrom="margin">
               <wp:align>center</wp:align>
@@ -4584,45 +4492,16 @@
         <w:t>3</w:t>
       </w:r>
       <w:r>
-        <w:t xml:space="preserve">.4. Cálculo de distancias utilizando la API de Google </w:t>
-      </w:r>
-      <w:proofErr w:type="spellStart"/>
-      <w:r>
-        <w:t>Maps</w:t>
+        <w:t>.4. Cálculo de distancias utilizando la API de Google Maps</w:t>
       </w:r>
       <w:bookmarkEnd w:id="15"/>
-      <w:proofErr w:type="spellEnd"/>
-    </w:p>
-    <w:p>
-      <w:r>
-        <w:t xml:space="preserve">La Google </w:t>
-      </w:r>
-      <w:proofErr w:type="spellStart"/>
-      <w:r>
-        <w:t>Maps</w:t>
-      </w:r>
-      <w:proofErr w:type="spellEnd"/>
-      <w:r>
-        <w:t xml:space="preserve"> </w:t>
-      </w:r>
-      <w:proofErr w:type="spellStart"/>
-      <w:r>
-        <w:t>Platform</w:t>
-      </w:r>
-      <w:proofErr w:type="spellEnd"/>
-      <w:r>
-        <w:t xml:space="preserve"> ofrece acceso</w:t>
-      </w:r>
-      <w:r>
-        <w:t xml:space="preserve"> a la </w:t>
-      </w:r>
-      <w:proofErr w:type="spellStart"/>
-      <w:r>
-        <w:t>Distance</w:t>
-      </w:r>
-      <w:proofErr w:type="spellEnd"/>
-      <w:r>
-        <w:t xml:space="preserve"> Matrix API</w:t>
+    </w:p>
+    <w:p>
+      <w:r>
+        <w:t>La Google Maps Platform ofrece acceso</w:t>
+      </w:r>
+      <w:r>
+        <w:t xml:space="preserve"> a la Distance Matrix API</w:t>
       </w:r>
       <w:sdt>
         <w:sdtPr>
@@ -4717,34 +4596,10 @@
     </w:p>
     <w:p>
       <w:r>
-        <w:t xml:space="preserve">Nuestro punto de inicio es el sitio web NOMECALLES. Como se describe en el punto 2.1., esta página nos permite visualizar y descargar distintos </w:t>
-      </w:r>
-      <w:proofErr w:type="spellStart"/>
-      <w:r>
-        <w:t>datasets</w:t>
-      </w:r>
-      <w:proofErr w:type="spellEnd"/>
-      <w:r>
-        <w:t xml:space="preserve"> georreferenciados</w:t>
-      </w:r>
-      <w:r>
-        <w:t xml:space="preserve"> de la Comunidad de Madrid, estos se dividen en Puntos y Delimitaciones, el primero ofrece </w:t>
-      </w:r>
-      <w:proofErr w:type="spellStart"/>
-      <w:r>
-        <w:t>datasets</w:t>
-      </w:r>
-      <w:proofErr w:type="spellEnd"/>
-      <w:r>
-        <w:t xml:space="preserve"> de puntos exactos y el segundo ofrece </w:t>
-      </w:r>
-      <w:proofErr w:type="spellStart"/>
-      <w:r>
-        <w:t>datasets</w:t>
-      </w:r>
-      <w:proofErr w:type="spellEnd"/>
-      <w:r>
-        <w:t xml:space="preserve"> de distintas divisiones territoriales.</w:t>
+        <w:t>Nuestro punto de inicio es el sitio web NOMECALLES. Como se describe en el punto 2.1., esta página nos permite visualizar y descargar distintos datasets georreferenciados</w:t>
+      </w:r>
+      <w:r>
+        <w:t xml:space="preserve"> de la Comunidad de Madrid, estos se dividen en Puntos y Delimitaciones, el primero ofrece datasets de puntos exactos y el segundo ofrece datasets de distintas divisiones territoriales.</w:t>
       </w:r>
     </w:p>
     <w:p>
@@ -4926,46 +4781,16 @@
         <w:rPr>
           <w:lang w:val="pt-PT"/>
         </w:rPr>
-        <w:t xml:space="preserve">Parques de </w:t>
-      </w:r>
-      <w:proofErr w:type="spellStart"/>
+        <w:t>Parques de bomberos: Puntos</w:t>
+      </w:r>
+      <w:r>
+        <w:sym w:font="Wingdings" w:char="F0E0"/>
+      </w:r>
       <w:r>
         <w:rPr>
           <w:lang w:val="pt-PT"/>
         </w:rPr>
-        <w:t>bomberos</w:t>
-      </w:r>
-      <w:proofErr w:type="spellEnd"/>
-      <w:r>
-        <w:rPr>
-          <w:lang w:val="pt-PT"/>
-        </w:rPr>
-        <w:t xml:space="preserve">: </w:t>
-      </w:r>
-      <w:proofErr w:type="spellStart"/>
-      <w:r>
-        <w:rPr>
-          <w:lang w:val="pt-PT"/>
-        </w:rPr>
-        <w:t>Puntos</w:t>
-      </w:r>
-      <w:proofErr w:type="spellEnd"/>
-      <w:r>
-        <w:sym w:font="Wingdings" w:char="F0E0"/>
-      </w:r>
-      <w:proofErr w:type="spellStart"/>
-      <w:r>
-        <w:rPr>
-          <w:lang w:val="pt-PT"/>
-        </w:rPr>
-        <w:t>Admón</w:t>
-      </w:r>
-      <w:proofErr w:type="spellEnd"/>
-      <w:r>
-        <w:rPr>
-          <w:lang w:val="pt-PT"/>
-        </w:rPr>
-        <w:t xml:space="preserve">. </w:t>
+        <w:t xml:space="preserve">Admón. </w:t>
       </w:r>
       <w:r>
         <w:t>Pública y Seguridad Ciudadana</w:t>
@@ -5014,15 +4839,7 @@
     </w:p>
     <w:p>
       <w:r>
-        <w:t xml:space="preserve">Una vez tenemos todos los </w:t>
-      </w:r>
-      <w:proofErr w:type="spellStart"/>
-      <w:r>
-        <w:t>datasets</w:t>
-      </w:r>
-      <w:proofErr w:type="spellEnd"/>
-      <w:r>
-        <w:t xml:space="preserve"> necesarios cargados en QGIS, podemos comenzar el proceso de transformación de los datos obtenidos.</w:t>
+        <w:t>Una vez tenemos todos los datasets necesarios cargados en QGIS, podemos comenzar el proceso de transformación de los datos obtenidos.</w:t>
       </w:r>
     </w:p>
     <w:p>
@@ -5030,26 +4847,10 @@
         <w:t xml:space="preserve">El primer paso a realizar es </w:t>
       </w:r>
       <w:r>
-        <w:t xml:space="preserve">el filtrado del </w:t>
-      </w:r>
-      <w:proofErr w:type="spellStart"/>
-      <w:r>
-        <w:t>dataset</w:t>
-      </w:r>
-      <w:proofErr w:type="spellEnd"/>
-      <w:r>
-        <w:t xml:space="preserve"> de núcleos urbanos. En dicho conjunto de datos aparecen tanto núcleos de población como diseminados</w:t>
-      </w:r>
-      <w:r>
-        <w:t xml:space="preserve">. El propio </w:t>
-      </w:r>
-      <w:proofErr w:type="spellStart"/>
-      <w:r>
-        <w:t>dataset</w:t>
-      </w:r>
-      <w:proofErr w:type="spellEnd"/>
-      <w:r>
-        <w:t xml:space="preserve"> contiene información sobre qué delimitación entra en cada una de estas dos categorías, por lo </w:t>
+        <w:t>el filtrado del dataset de núcleos urbanos. En dicho conjunto de datos aparecen tanto núcleos de población como diseminados</w:t>
+      </w:r>
+      <w:r>
+        <w:t xml:space="preserve">. El propio dataset contiene información sobre qué delimitación entra en cada una de estas dos categorías, por lo </w:t>
       </w:r>
       <w:r>
         <w:t>tanto,</w:t>
@@ -5110,28 +4911,12 @@
         </w:sdtContent>
       </w:sdt>
       <w:r>
-        <w:t xml:space="preserve">, pasamos el </w:t>
-      </w:r>
-      <w:proofErr w:type="spellStart"/>
-      <w:r>
-        <w:t>dataset</w:t>
-      </w:r>
-      <w:proofErr w:type="spellEnd"/>
-      <w:r>
-        <w:t xml:space="preserve"> por otro filtrado, dejando fuera todos los núcleos poblacionales con 0 habitantes.</w:t>
-      </w:r>
-    </w:p>
-    <w:p>
-      <w:r>
-        <w:t xml:space="preserve">Posteriormente, es necesario transformar este </w:t>
-      </w:r>
-      <w:proofErr w:type="spellStart"/>
-      <w:r>
-        <w:t>dataset</w:t>
-      </w:r>
-      <w:proofErr w:type="spellEnd"/>
-      <w:r>
-        <w:t xml:space="preserve"> en forma de delimitaciones geográficas en </w:t>
+        <w:t>, pasamos el dataset por otro filtrado, dejando fuera todos los núcleos poblacionales con 0 habitantes.</w:t>
+      </w:r>
+    </w:p>
+    <w:p>
+      <w:r>
+        <w:t xml:space="preserve">Posteriormente, es necesario transformar este dataset en forma de delimitaciones geográficas en </w:t>
       </w:r>
       <w:r>
         <w:t xml:space="preserve">otro en forma de </w:t>
@@ -5152,15 +4937,7 @@
         <w:t xml:space="preserve"> Generar puntos dentro de polígonos</w:t>
       </w:r>
       <w:r>
-        <w:t xml:space="preserve">”, la cual devuelve un </w:t>
-      </w:r>
-      <w:proofErr w:type="spellStart"/>
-      <w:r>
-        <w:t>dataset</w:t>
-      </w:r>
-      <w:proofErr w:type="spellEnd"/>
-      <w:r>
-        <w:t xml:space="preserve"> con los centroides de cada núcleo poblacional</w:t>
+        <w:t>”, la cual devuelve un dataset con los centroides de cada núcleo poblacional</w:t>
       </w:r>
       <w:r>
         <w:t>.</w:t>
@@ -5272,36 +5049,12 @@
     </w:p>
     <w:p>
       <w:r>
-        <w:t xml:space="preserve">El </w:t>
-      </w:r>
-      <w:proofErr w:type="spellStart"/>
-      <w:r>
-        <w:t>dataset</w:t>
-      </w:r>
-      <w:proofErr w:type="spellEnd"/>
-      <w:r>
-        <w:t xml:space="preserve"> de hospitales proporcionado por NOMECALLES contiene centros hospitalarios con enorme disparidad de tamaño y complejidad. Por lo tanto, no podemos considerar de la misma manera un núcleo de población cuyo hospital más cercano es un hospital de la complejidad más baja y un núcleo de población a la misma distancia del hospital Gregorio Marañón.</w:t>
-      </w:r>
-    </w:p>
-    <w:p>
-      <w:r>
-        <w:t xml:space="preserve">Por esto mismo, dividimos el </w:t>
-      </w:r>
-      <w:proofErr w:type="spellStart"/>
-      <w:r>
-        <w:t>dataset</w:t>
-      </w:r>
-      <w:proofErr w:type="spellEnd"/>
-      <w:r>
-        <w:t xml:space="preserve"> en otros dos nuevos conjuntos de datos, esta división la hacemos acorde a la complejidad de los hospitales y, como aparece reflejada en el </w:t>
-      </w:r>
-      <w:proofErr w:type="spellStart"/>
-      <w:r>
-        <w:t>dataset</w:t>
-      </w:r>
-      <w:proofErr w:type="spellEnd"/>
-      <w:r>
-        <w:t xml:space="preserve"> de NOMECALLES, se hace</w:t>
+        <w:t>El dataset de hospitales proporcionado por NOMECALLES contiene centros hospitalarios con enorme disparidad de tamaño y complejidad. Por lo tanto, no podemos considerar de la misma manera un núcleo de población cuyo hospital más cercano es un hospital de la complejidad más baja y un núcleo de población a la misma distancia del hospital Gregorio Marañón.</w:t>
+      </w:r>
+    </w:p>
+    <w:p>
+      <w:r>
+        <w:t>Por esto mismo, dividimos el dataset en otros dos nuevos conjuntos de datos, esta división la hacemos acorde a la complejidad de los hospitales y, como aparece reflejada en el dataset de NOMECALLES, se hace</w:t>
       </w:r>
       <w:r>
         <w:t xml:space="preserve"> de forma manual guiándonos por la información sobre centros hospitalarios de la Red del Servicio Madrileño de Salud de la página web de la Comunidad de Madrid</w:t>
@@ -5352,41 +5105,13 @@
         <w:rPr>
           <w:lang w:val="pt-PT"/>
         </w:rPr>
-        <w:t xml:space="preserve">Los dos </w:t>
-      </w:r>
-      <w:proofErr w:type="spellStart"/>
+        <w:t>Los dos datasets resultantes s</w:t>
+      </w:r>
       <w:r>
         <w:rPr>
           <w:lang w:val="pt-PT"/>
         </w:rPr>
-        <w:t>datasets</w:t>
-      </w:r>
-      <w:proofErr w:type="spellEnd"/>
-      <w:r>
-        <w:rPr>
-          <w:lang w:val="pt-PT"/>
-        </w:rPr>
-        <w:t xml:space="preserve"> resultantes </w:t>
-      </w:r>
-      <w:proofErr w:type="spellStart"/>
-      <w:r>
-        <w:rPr>
-          <w:lang w:val="pt-PT"/>
-        </w:rPr>
-        <w:t>s</w:t>
-      </w:r>
-      <w:r>
-        <w:rPr>
-          <w:lang w:val="pt-PT"/>
-        </w:rPr>
-        <w:t>on</w:t>
-      </w:r>
-      <w:proofErr w:type="spellEnd"/>
-      <w:r>
-        <w:rPr>
-          <w:lang w:val="pt-PT"/>
-        </w:rPr>
-        <w:t>:</w:t>
+        <w:t>on:</w:t>
       </w:r>
     </w:p>
     <w:p>
@@ -5415,53 +5140,17 @@
           <w:lang w:val="pt-PT"/>
         </w:rPr>
       </w:pPr>
-      <w:proofErr w:type="spellStart"/>
       <w:r>
         <w:rPr>
           <w:lang w:val="pt-PT"/>
         </w:rPr>
-        <w:t>Hospitales</w:t>
-      </w:r>
-      <w:proofErr w:type="spellEnd"/>
+        <w:t>Hospitales de grupo 2: Hospitales de com</w:t>
+      </w:r>
       <w:r>
         <w:rPr>
           <w:lang w:val="pt-PT"/>
         </w:rPr>
-        <w:t xml:space="preserve"> de grupo 2: </w:t>
-      </w:r>
-      <w:proofErr w:type="spellStart"/>
-      <w:r>
-        <w:rPr>
-          <w:lang w:val="pt-PT"/>
-        </w:rPr>
-        <w:t>Hospitales</w:t>
-      </w:r>
-      <w:proofErr w:type="spellEnd"/>
-      <w:r>
-        <w:rPr>
-          <w:lang w:val="pt-PT"/>
-        </w:rPr>
-        <w:t xml:space="preserve"> de </w:t>
-      </w:r>
-      <w:proofErr w:type="spellStart"/>
-      <w:r>
-        <w:rPr>
-          <w:lang w:val="pt-PT"/>
-        </w:rPr>
-        <w:t>com</w:t>
-      </w:r>
-      <w:r>
-        <w:rPr>
-          <w:lang w:val="pt-PT"/>
-        </w:rPr>
-        <w:t>plejidad</w:t>
-      </w:r>
-      <w:proofErr w:type="spellEnd"/>
-      <w:r>
-        <w:rPr>
-          <w:lang w:val="pt-PT"/>
-        </w:rPr>
-        <w:t xml:space="preserve"> intermedia</w:t>
+        <w:t>plejidad intermedia</w:t>
       </w:r>
     </w:p>
     <w:p>
@@ -5986,13 +5675,8 @@
           </w:tcPr>
           <w:p>
             <w:r>
-              <w:t xml:space="preserve">Hospital General Universitario Gregorio </w:t>
-            </w:r>
-            <w:proofErr w:type="spellStart"/>
-            <w:r>
-              <w:t>Marańón</w:t>
-            </w:r>
-            <w:proofErr w:type="spellEnd"/>
+              <w:t>Hospital General Universitario Gregorio Marańón</w:t>
+            </w:r>
           </w:p>
         </w:tc>
         <w:tc>
@@ -6117,30 +5801,8 @@
               <w:rPr>
                 <w:lang w:val="pt-PT"/>
               </w:rPr>
-              <w:t xml:space="preserve">Hospital </w:t>
-            </w:r>
-            <w:proofErr w:type="spellStart"/>
-            <w:r>
-              <w:rPr>
-                <w:lang w:val="pt-PT"/>
-              </w:rPr>
-              <w:t>Universitario</w:t>
-            </w:r>
-            <w:proofErr w:type="spellEnd"/>
-            <w:r>
-              <w:rPr>
-                <w:lang w:val="pt-PT"/>
-              </w:rPr>
-              <w:t xml:space="preserve"> Príncipe de </w:t>
-            </w:r>
-            <w:proofErr w:type="spellStart"/>
-            <w:r>
-              <w:rPr>
-                <w:lang w:val="pt-PT"/>
-              </w:rPr>
-              <w:t>Asturias</w:t>
-            </w:r>
-            <w:proofErr w:type="spellEnd"/>
+              <w:t>Hospital Universitario Príncipe de Asturias</w:t>
+            </w:r>
           </w:p>
         </w:tc>
         <w:tc>
@@ -6799,18 +6461,10 @@
     <w:p/>
     <w:p>
       <w:r>
-        <w:t xml:space="preserve">Una vez creados los </w:t>
-      </w:r>
-      <w:proofErr w:type="spellStart"/>
-      <w:r>
-        <w:t>d</w:t>
-      </w:r>
-      <w:r>
-        <w:t>atasets</w:t>
-      </w:r>
-      <w:proofErr w:type="spellEnd"/>
-      <w:r>
-        <w:t>, introducimos una nueva diferenciación en los datos: la Dirección Asistencial de Salud</w:t>
+        <w:t>Una vez creados los d</w:t>
+      </w:r>
+      <w:r>
+        <w:t>atasets, introducimos una nueva diferenciación en los datos: la Dirección Asistencial de Salud</w:t>
       </w:r>
       <w:r>
         <w:t xml:space="preserve"> (DAS)</w:t>
@@ -7037,31 +6691,7 @@
         </w:rPr>
       </w:pPr>
       <w:r>
-        <w:t>Nuevos atributos “</w:t>
-      </w:r>
-      <w:proofErr w:type="spellStart"/>
-      <w:r>
-        <w:t>lat</w:t>
-      </w:r>
-      <w:proofErr w:type="spellEnd"/>
-      <w:r>
-        <w:t>”(Latitud) y “</w:t>
-      </w:r>
-      <w:proofErr w:type="spellStart"/>
-      <w:r>
-        <w:t>lng</w:t>
-      </w:r>
-      <w:proofErr w:type="spellEnd"/>
-      <w:r>
-        <w:t xml:space="preserve">”(Longitud) a todos los </w:t>
-      </w:r>
-      <w:proofErr w:type="spellStart"/>
-      <w:r>
-        <w:t>datasets</w:t>
-      </w:r>
-      <w:proofErr w:type="spellEnd"/>
-      <w:r>
-        <w:t xml:space="preserve">: A través de la herramienta </w:t>
+        <w:t xml:space="preserve">Nuevos atributos “lat”(Latitud) y “lng”(Longitud) a todos los datasets: A través de la herramienta </w:t>
       </w:r>
       <w:r>
         <w:t>Tabla vectorial</w:t>
@@ -7089,29 +6719,13 @@
         </w:rPr>
       </w:pPr>
       <w:r>
-        <w:t xml:space="preserve">Nuevos atributos en el </w:t>
-      </w:r>
-      <w:proofErr w:type="spellStart"/>
-      <w:r>
-        <w:t>dataset</w:t>
-      </w:r>
-      <w:proofErr w:type="spellEnd"/>
-      <w:r>
-        <w:t xml:space="preserve"> de núcleos poblacionales con datos del DAS y municipio al que permanecen. Vector general </w:t>
+        <w:t xml:space="preserve">Nuevos atributos en el dataset de núcleos poblacionales con datos del DAS y municipio al que permanecen. Vector general </w:t>
       </w:r>
       <w:r>
         <w:sym w:font="Wingdings" w:char="F0E0"/>
       </w:r>
       <w:r>
-        <w:t xml:space="preserve"> Unir atributos por localización. Permite que un </w:t>
-      </w:r>
-      <w:proofErr w:type="spellStart"/>
-      <w:r>
-        <w:t>dataset</w:t>
-      </w:r>
-      <w:proofErr w:type="spellEnd"/>
-      <w:r>
-        <w:t xml:space="preserve"> herede un atributo del espacio geométrico de otra capa en el que se encuentra.</w:t>
+        <w:t xml:space="preserve"> Unir atributos por localización. Permite que un dataset herede un atributo del espacio geométrico de otra capa en el que se encuentra.</w:t>
       </w:r>
     </w:p>
     <w:p>
@@ -7278,15 +6892,7 @@
     </w:p>
     <w:p>
       <w:r>
-        <w:t>QGIS ofrece su propia librería de Python para realizar operaciones sobre capas de archivos .</w:t>
-      </w:r>
-      <w:proofErr w:type="spellStart"/>
-      <w:r>
-        <w:t>qgz</w:t>
-      </w:r>
-      <w:proofErr w:type="spellEnd"/>
-      <w:r>
-        <w:t>, que contienen el proyecto QGIS completo.</w:t>
+        <w:t>QGIS ofrece su propia librería de Python para realizar operaciones sobre capas de archivos .qgz, que contienen el proyecto QGIS completo.</w:t>
       </w:r>
     </w:p>
     <w:p>
@@ -7294,36 +6900,12 @@
         <w:t>Seleccionamos este método porque la otra alternativa e</w:t>
       </w:r>
       <w:r>
-        <w:t xml:space="preserve">ra, utilizando QGIS, crear muchas matrices de distancia de cada núcleo urbano a todos los destinos posibles, realizar filtrados para quedarnos con el vecino más cercano de cada categoría y luego enlazarlo con el </w:t>
-      </w:r>
-      <w:proofErr w:type="spellStart"/>
-      <w:r>
-        <w:t>dataset</w:t>
-      </w:r>
-      <w:proofErr w:type="spellEnd"/>
-      <w:r>
-        <w:t xml:space="preserve"> existente.</w:t>
-      </w:r>
-    </w:p>
-    <w:p>
-      <w:r>
-        <w:t xml:space="preserve">Utilizando Python, se puede realizar este proceso de manera automatizada, permitiendo realizar cambios sobre la marcha sin necesidad de un </w:t>
-      </w:r>
-      <w:proofErr w:type="spellStart"/>
-      <w:r>
-        <w:t>backtracking</w:t>
-      </w:r>
-      <w:proofErr w:type="spellEnd"/>
-      <w:r>
-        <w:t xml:space="preserve"> excesivo. Este algoritmo, que además permite la creación de archivos adicionales durante el proceso y </w:t>
-      </w:r>
-      <w:proofErr w:type="spellStart"/>
-      <w:r>
-        <w:t>debugging</w:t>
-      </w:r>
-      <w:proofErr w:type="spellEnd"/>
-      <w:r>
-        <w:t>, solamente ocupa 50 líneas de código en nuestro caso.</w:t>
+        <w:t>ra, utilizando QGIS, crear muchas matrices de distancia de cada núcleo urbano a todos los destinos posibles, realizar filtrados para quedarnos con el vecino más cercano de cada categoría y luego enlazarlo con el dataset existente.</w:t>
+      </w:r>
+    </w:p>
+    <w:p>
+      <w:r>
+        <w:t>Utilizando Python, se puede realizar este proceso de manera automatizada, permitiendo realizar cambios sobre la marcha sin necesidad de un backtracking excesivo. Este algoritmo, que además permite la creación de archivos adicionales durante el proceso y debugging, solamente ocupa 50 líneas de código en nuestro caso.</w:t>
       </w:r>
     </w:p>
     <w:p>
@@ -7396,15 +6978,7 @@
                               </w:r>
                             </w:fldSimple>
                             <w:r>
-                              <w:t xml:space="preserve"> </w:t>
-                            </w:r>
-                            <w:proofErr w:type="spellStart"/>
-                            <w:r>
-                              <w:t>Flowchart</w:t>
-                            </w:r>
-                            <w:proofErr w:type="spellEnd"/>
-                            <w:r>
-                              <w:t xml:space="preserve"> de funciones implementadas en Python</w:t>
+                              <w:t xml:space="preserve"> Flowchart de funciones implementadas en Python</w:t>
                             </w:r>
                             <w:bookmarkEnd w:id="25"/>
                           </w:p>
@@ -7450,15 +7024,7 @@
                         </w:r>
                       </w:fldSimple>
                       <w:r>
-                        <w:t xml:space="preserve"> </w:t>
-                      </w:r>
-                      <w:proofErr w:type="spellStart"/>
-                      <w:r>
-                        <w:t>Flowchart</w:t>
-                      </w:r>
-                      <w:proofErr w:type="spellEnd"/>
-                      <w:r>
-                        <w:t xml:space="preserve"> de funciones implementadas en Python</w:t>
+                        <w:t xml:space="preserve"> Flowchart de funciones implementadas en Python</w:t>
                       </w:r>
                       <w:bookmarkEnd w:id="26"/>
                     </w:p>
@@ -7541,23 +7107,7 @@
     <w:p>
       <w:r>
         <w:lastRenderedPageBreak/>
-        <w:t>El primer programa implementado tiene el nombre “file_creator.py”. Este contiene distintas funciones que interactúan con el proyecto QGIS y que leen y generan archivos .</w:t>
-      </w:r>
-      <w:proofErr w:type="spellStart"/>
-      <w:r>
-        <w:t>json</w:t>
-      </w:r>
-      <w:proofErr w:type="spellEnd"/>
-      <w:r>
-        <w:t xml:space="preserve"> </w:t>
-      </w:r>
-      <w:proofErr w:type="spellStart"/>
-      <w:r>
-        <w:t>y.pkl</w:t>
-      </w:r>
-      <w:proofErr w:type="spellEnd"/>
-      <w:r>
-        <w:t xml:space="preserve"> utilizados para preservar los datos entre ejecuciones.</w:t>
+        <w:t>El primer programa implementado tiene el nombre “file_creator.py”. Este contiene distintas funciones que interactúan con el proyecto QGIS y que leen y generan archivos .json y.pkl utilizados para preservar los datos entre ejecuciones.</w:t>
       </w:r>
     </w:p>
     <w:p>
@@ -7574,7 +7124,6 @@
         </w:rPr>
         <w:t xml:space="preserve">Función </w:t>
       </w:r>
-      <w:proofErr w:type="spellStart"/>
       <w:r>
         <w:rPr>
           <w:b/>
@@ -7582,17 +7131,7 @@
           <w:i/>
           <w:iCs/>
         </w:rPr>
-        <w:t>get_cords_name</w:t>
-      </w:r>
-      <w:proofErr w:type="spellEnd"/>
-      <w:r>
-        <w:rPr>
-          <w:b/>
-          <w:bCs/>
-          <w:i/>
-          <w:iCs/>
-        </w:rPr>
-        <w:t>()</w:t>
+        <w:t>get_cords_name()</w:t>
       </w:r>
     </w:p>
     <w:p>
@@ -7660,15 +7199,7 @@
                               </w:r>
                             </w:fldSimple>
                             <w:r>
-                              <w:t xml:space="preserve"> Función </w:t>
-                            </w:r>
-                            <w:proofErr w:type="spellStart"/>
-                            <w:r>
-                              <w:t>get_cords_name</w:t>
-                            </w:r>
-                            <w:proofErr w:type="spellEnd"/>
-                            <w:r>
-                              <w:t>()</w:t>
+                              <w:t xml:space="preserve"> Función get_cords_name()</w:t>
                             </w:r>
                             <w:bookmarkEnd w:id="27"/>
                           </w:p>
@@ -7709,15 +7240,7 @@
                         </w:r>
                       </w:fldSimple>
                       <w:r>
-                        <w:t xml:space="preserve"> Función </w:t>
-                      </w:r>
-                      <w:proofErr w:type="spellStart"/>
-                      <w:r>
-                        <w:t>get_cords_name</w:t>
-                      </w:r>
-                      <w:proofErr w:type="spellEnd"/>
-                      <w:r>
-                        <w:t>()</w:t>
+                        <w:t xml:space="preserve"> Función get_cords_name()</w:t>
                       </w:r>
                       <w:bookmarkEnd w:id="28"/>
                     </w:p>
@@ -7730,6 +7253,9 @@
         </mc:AlternateContent>
       </w:r>
       <w:r>
+        <w:rPr>
+          <w:noProof/>
+        </w:rPr>
         <w:drawing>
           <wp:anchor distT="0" distB="0" distL="114300" distR="114300" simplePos="0" relativeHeight="251717632" behindDoc="0" locked="0" layoutInCell="1" allowOverlap="1" wp14:anchorId="5CD83C54" wp14:editId="47E05841">
             <wp:simplePos x="0" y="0"/>
@@ -7783,7 +7309,6 @@
       <w:r>
         <w:t xml:space="preserve">Esta función lee el proyecto QGIS y genera el archivo </w:t>
       </w:r>
-      <w:proofErr w:type="spellStart"/>
       <w:r>
         <w:rPr>
           <w:i/>
@@ -7791,28 +7316,11 @@
         </w:rPr>
         <w:t>cords_name.pkl</w:t>
       </w:r>
-      <w:proofErr w:type="spellEnd"/>
       <w:r>
         <w:t>, el cual almacena un diccionario que relaciona el nombre de cada punto, ya sea origen o destino, con sus coordenadas</w:t>
       </w:r>
       <w:r>
-        <w:t xml:space="preserve">. Es decir, si tuviésemos las coordenadas de un punto, una llamada a </w:t>
-      </w:r>
-      <w:proofErr w:type="spellStart"/>
-      <w:r>
-        <w:t>cords_name</w:t>
-      </w:r>
-      <w:proofErr w:type="spellEnd"/>
-      <w:r>
-        <w:t>[(</w:t>
-      </w:r>
-      <w:proofErr w:type="spellStart"/>
-      <w:r>
-        <w:t>lat.lng</w:t>
-      </w:r>
-      <w:proofErr w:type="spellEnd"/>
-      <w:r>
-        <w:t>)] devolvería el nombre de dicho punto.</w:t>
+        <w:t>. Es decir, si tuviésemos las coordenadas de un punto, una llamada a cords_name[(lat.lng)] devolvería el nombre de dicho punto.</w:t>
       </w:r>
     </w:p>
     <w:p>
@@ -7847,7 +7355,6 @@
         <w:lastRenderedPageBreak/>
         <w:t xml:space="preserve">Función </w:t>
       </w:r>
-      <w:proofErr w:type="spellStart"/>
       <w:r>
         <w:rPr>
           <w:b/>
@@ -7855,21 +7362,14 @@
           <w:i/>
           <w:iCs/>
         </w:rPr>
-        <w:t>get_nearest</w:t>
-      </w:r>
-      <w:proofErr w:type="spellEnd"/>
-      <w:r>
-        <w:rPr>
-          <w:b/>
-          <w:bCs/>
-          <w:i/>
-          <w:iCs/>
-        </w:rPr>
-        <w:t>()</w:t>
-      </w:r>
-    </w:p>
-    <w:p>
-      <w:r>
+        <w:t>get_nearest()</w:t>
+      </w:r>
+    </w:p>
+    <w:p>
+      <w:r>
+        <w:rPr>
+          <w:noProof/>
+        </w:rPr>
         <w:drawing>
           <wp:anchor distT="0" distB="0" distL="114300" distR="114300" simplePos="0" relativeHeight="251718656" behindDoc="0" locked="0" layoutInCell="1" allowOverlap="1" wp14:anchorId="5292A2EA" wp14:editId="248F47A2">
             <wp:simplePos x="0" y="0"/>
@@ -7979,15 +7479,7 @@
                               </w:r>
                             </w:fldSimple>
                             <w:r>
-                              <w:t xml:space="preserve"> Función </w:t>
-                            </w:r>
-                            <w:proofErr w:type="spellStart"/>
-                            <w:r>
-                              <w:t>get_nearest</w:t>
-                            </w:r>
-                            <w:proofErr w:type="spellEnd"/>
-                            <w:r>
-                              <w:t>()</w:t>
+                              <w:t xml:space="preserve"> Función get_nearest()</w:t>
                             </w:r>
                             <w:bookmarkEnd w:id="29"/>
                           </w:p>
@@ -8028,15 +7520,7 @@
                         </w:r>
                       </w:fldSimple>
                       <w:r>
-                        <w:t xml:space="preserve"> Función </w:t>
-                      </w:r>
-                      <w:proofErr w:type="spellStart"/>
-                      <w:r>
-                        <w:t>get_nearest</w:t>
-                      </w:r>
-                      <w:proofErr w:type="spellEnd"/>
-                      <w:r>
-                        <w:t>()</w:t>
+                        <w:t xml:space="preserve"> Función get_nearest()</w:t>
                       </w:r>
                       <w:bookmarkEnd w:id="30"/>
                     </w:p>
@@ -8054,23 +7538,7 @@
     </w:p>
     <w:p>
       <w:r>
-        <w:t xml:space="preserve">El funcionamiento resumido de la función es que iteramos de la siguiente manera: Para cada tipo de servicio cargamos el </w:t>
-      </w:r>
-      <w:proofErr w:type="spellStart"/>
-      <w:r>
-        <w:t>dataset</w:t>
-      </w:r>
-      <w:proofErr w:type="spellEnd"/>
-      <w:r>
-        <w:t xml:space="preserve"> de orígenes (núcleos de población) y el </w:t>
-      </w:r>
-      <w:proofErr w:type="spellStart"/>
-      <w:r>
-        <w:t>dataset</w:t>
-      </w:r>
-      <w:proofErr w:type="spellEnd"/>
-      <w:r>
-        <w:t xml:space="preserve"> de destinos, iteramos de forma que para cada origen calculamos la distancia a cada destino y al de la iteración nos quedamos solo con el más cercano de cada ciclo. El output de esta función son los siguientes archivos</w:t>
+        <w:t>El funcionamiento resumido de la función es que iteramos de la siguiente manera: Para cada tipo de servicio cargamos el dataset de orígenes (núcleos de población) y el dataset de destinos, iteramos de forma que para cada origen calculamos la distancia a cada destino y al de la iteración nos quedamos solo con el más cercano de cada ciclo. El output de esta función son los siguientes archivos</w:t>
       </w:r>
       <w:r>
         <w:t>.</w:t>
@@ -8084,13 +7552,8 @@
           <w:numId w:val="19"/>
         </w:numPr>
       </w:pPr>
-      <w:proofErr w:type="spellStart"/>
-      <w:r>
-        <w:t>Pairs.pkl</w:t>
-      </w:r>
-      <w:proofErr w:type="spellEnd"/>
-      <w:r>
-        <w:t xml:space="preserve">: </w:t>
+      <w:r>
+        <w:t xml:space="preserve">Pairs.pkl: </w:t>
       </w:r>
       <w:r>
         <w:t xml:space="preserve">Para cada par de coordenadas, devuelve </w:t>
@@ -8107,24 +7570,11 @@
           <w:numId w:val="19"/>
         </w:numPr>
       </w:pPr>
-      <w:proofErr w:type="spellStart"/>
-      <w:r>
-        <w:t>Missing_pkl</w:t>
-      </w:r>
-      <w:proofErr w:type="spellEnd"/>
-      <w:r>
-        <w:t xml:space="preserve">: </w:t>
-      </w:r>
-      <w:r>
-        <w:t xml:space="preserve">Para cada par de </w:t>
-      </w:r>
-      <w:proofErr w:type="spellStart"/>
-      <w:r>
-        <w:t>cordenadas</w:t>
-      </w:r>
-      <w:proofErr w:type="spellEnd"/>
-      <w:r>
-        <w:t xml:space="preserve">, devuelve </w:t>
+      <w:r>
+        <w:t xml:space="preserve">Missing_pkl: </w:t>
+      </w:r>
+      <w:r>
+        <w:t xml:space="preserve">Para cada par de cordenadas, devuelve </w:t>
       </w:r>
       <w:r>
         <w:t>el tipo de servicio del cual no se ha encontrado vecino más cercano. El 100% son núcleos urbanos perteneciente a DAS sin hospitales de grupo 3, por lo que se puede considerar deprecado</w:t>
@@ -8138,16 +7588,11 @@
           <w:numId w:val="19"/>
         </w:numPr>
       </w:pPr>
-      <w:proofErr w:type="spellStart"/>
       <w:r>
         <w:t>Relations.pk</w:t>
       </w:r>
       <w:r>
-        <w:t>l</w:t>
-      </w:r>
-      <w:proofErr w:type="spellEnd"/>
-      <w:r>
-        <w:t>: Para cada nombre de núcleo de pobla</w:t>
+        <w:t>l: Para cada nombre de núcleo de pobla</w:t>
       </w:r>
       <w:r>
         <w:t>ción, almacena el tipo de vecino más cercano y el nombre de dicho vecino.</w:t>
@@ -8207,71 +7652,30 @@
           <w:b/>
           <w:bCs/>
         </w:rPr>
-        <w:t>'</w:t>
-      </w:r>
-      <w:proofErr w:type="spellStart"/>
+        <w:t>'bomberos_coords'</w:t>
+      </w:r>
+      <w:r>
+        <w:t xml:space="preserve">: 'Parque de Bomberos de Coslada', </w:t>
+      </w:r>
       <w:r>
         <w:rPr>
           <w:b/>
           <w:bCs/>
         </w:rPr>
-        <w:t>bomberos_coords</w:t>
-      </w:r>
-      <w:proofErr w:type="spellEnd"/>
+        <w:t>'juzgados_coords</w:t>
+      </w:r>
+      <w:r>
+        <w:t>': 'Oficina Decanato - Servicio Común de Notificaciones y Embargos - Clínica Médico Forense Avenida Fronteras, s/n. Torrejón de Ardoz',</w:t>
+      </w:r>
+      <w:r>
+        <w:t xml:space="preserve"> </w:t>
+      </w:r>
       <w:r>
         <w:rPr>
           <w:b/>
           <w:bCs/>
         </w:rPr>
-        <w:t>'</w:t>
-      </w:r>
-      <w:r>
-        <w:t xml:space="preserve">: 'Parque de Bomberos de Coslada', </w:t>
-      </w:r>
-      <w:r>
-        <w:rPr>
-          <w:b/>
-          <w:bCs/>
-        </w:rPr>
-        <w:t>'</w:t>
-      </w:r>
-      <w:proofErr w:type="spellStart"/>
-      <w:r>
-        <w:rPr>
-          <w:b/>
-          <w:bCs/>
-        </w:rPr>
-        <w:t>juzgados_coords</w:t>
-      </w:r>
-      <w:proofErr w:type="spellEnd"/>
-      <w:r>
-        <w:t>': 'Oficina Decanato - Servicio Común de Notificaciones y Embargos - Clínica Médico Forense Avenida Fronteras, s/n. Torrejón de Ardoz',</w:t>
-      </w:r>
-      <w:r>
-        <w:t xml:space="preserve"> </w:t>
-      </w:r>
-      <w:r>
-        <w:rPr>
-          <w:b/>
-          <w:bCs/>
-        </w:rPr>
-        <w:t>'</w:t>
-      </w:r>
-      <w:proofErr w:type="spellStart"/>
-      <w:r>
-        <w:rPr>
-          <w:b/>
-          <w:bCs/>
-        </w:rPr>
-        <w:t>saludmental_coords</w:t>
-      </w:r>
-      <w:proofErr w:type="spellEnd"/>
-      <w:r>
-        <w:rPr>
-          <w:b/>
-          <w:bCs/>
-        </w:rPr>
-        <w:t>'</w:t>
+        <w:t>'saludmental_coords'</w:t>
       </w:r>
       <w:r>
         <w:t>: 'CSM Torrejón de Ardoz'}</w:t>
@@ -8293,7 +7697,6 @@
         </w:rPr>
         <w:t xml:space="preserve">Función </w:t>
       </w:r>
-      <w:proofErr w:type="spellStart"/>
       <w:r>
         <w:rPr>
           <w:b/>
@@ -8301,46 +7704,12 @@
           <w:i/>
           <w:iCs/>
         </w:rPr>
-        <w:t>get_jsons</w:t>
-      </w:r>
-      <w:proofErr w:type="spellEnd"/>
-      <w:r>
-        <w:rPr>
-          <w:b/>
-          <w:bCs/>
-          <w:i/>
-          <w:iCs/>
-        </w:rPr>
-        <w:t>()</w:t>
-      </w:r>
-    </w:p>
-    <w:p>
-      <w:r>
-        <w:t xml:space="preserve">Utiliza el archivo </w:t>
-      </w:r>
-      <w:proofErr w:type="spellStart"/>
-      <w:r>
-        <w:t>pairs.pkl</w:t>
-      </w:r>
-      <w:proofErr w:type="spellEnd"/>
-      <w:r>
-        <w:t xml:space="preserve"> para crear una serie de archivos .</w:t>
-      </w:r>
-      <w:proofErr w:type="spellStart"/>
-      <w:r>
-        <w:t>json</w:t>
-      </w:r>
-      <w:proofErr w:type="spellEnd"/>
-      <w:r>
-        <w:t xml:space="preserve"> con la estructura especificada por la documentación de la </w:t>
-      </w:r>
-      <w:proofErr w:type="spellStart"/>
-      <w:r>
-        <w:t>Distance</w:t>
-      </w:r>
-      <w:proofErr w:type="spellEnd"/>
-      <w:r>
-        <w:t xml:space="preserve"> Matrix API.</w:t>
+        <w:t>get_jsons()</w:t>
+      </w:r>
+    </w:p>
+    <w:p>
+      <w:r>
+        <w:t>Utiliza el archivo pairs.pkl para crear una serie de archivos .json con la estructura especificada por la documentación de la Distance Matrix API.</w:t>
       </w:r>
     </w:p>
     <w:p>
@@ -8403,15 +7772,7 @@
                               </w:r>
                             </w:fldSimple>
                             <w:r>
-                              <w:t xml:space="preserve"> Función </w:t>
-                            </w:r>
-                            <w:proofErr w:type="spellStart"/>
-                            <w:r>
-                              <w:t>get_jsons</w:t>
-                            </w:r>
-                            <w:proofErr w:type="spellEnd"/>
-                            <w:r>
-                              <w:t>()</w:t>
+                              <w:t xml:space="preserve"> Función get_jsons()</w:t>
                             </w:r>
                             <w:bookmarkEnd w:id="31"/>
                           </w:p>
@@ -8452,15 +7813,7 @@
                         </w:r>
                       </w:fldSimple>
                       <w:r>
-                        <w:t xml:space="preserve"> Función </w:t>
-                      </w:r>
-                      <w:proofErr w:type="spellStart"/>
-                      <w:r>
-                        <w:t>get_jsons</w:t>
-                      </w:r>
-                      <w:proofErr w:type="spellEnd"/>
-                      <w:r>
-                        <w:t>()</w:t>
+                        <w:t xml:space="preserve"> Función get_jsons()</w:t>
                       </w:r>
                       <w:bookmarkEnd w:id="32"/>
                     </w:p>
@@ -8533,15 +7886,7 @@
         </w:drawing>
       </w:r>
       <w:r>
-        <w:t xml:space="preserve">Estos archivos son todos almacenados en la carpeta </w:t>
-      </w:r>
-      <w:proofErr w:type="spellStart"/>
-      <w:r>
-        <w:t>jsons</w:t>
-      </w:r>
-      <w:proofErr w:type="spellEnd"/>
-      <w:r>
-        <w:t>/ para su posterior uso.</w:t>
+        <w:t>Estos archivos son todos almacenados en la carpeta jsons/ para su posterior uso.</w:t>
       </w:r>
     </w:p>
     <w:p>
@@ -8612,26 +7957,10 @@
         </w:drawing>
       </w:r>
       <w:r>
-        <w:t xml:space="preserve">Debido a las especificaciones a la hora de realizar las consultas, todos los </w:t>
-      </w:r>
-      <w:proofErr w:type="spellStart"/>
-      <w:r>
-        <w:t>archivos.json</w:t>
-      </w:r>
-      <w:proofErr w:type="spellEnd"/>
-      <w:r>
-        <w:t xml:space="preserve"> tienen </w:t>
-      </w:r>
-      <w:r>
-        <w:t xml:space="preserve">un formato parecido al de la </w:t>
-      </w:r>
-      <w:proofErr w:type="spellStart"/>
-      <w:r>
-        <w:t>Ilutración</w:t>
-      </w:r>
-      <w:proofErr w:type="spellEnd"/>
-      <w:r>
-        <w:t xml:space="preserve"> 10, el cual especifica las coordenadas del origen y el conjunto de coordenadas de los destinos a calcular, además de especificar que el viaje a calcular es en coche y la distancia en metros</w:t>
+        <w:t xml:space="preserve">Debido a las especificaciones a la hora de realizar las consultas, todos los archivos.json tienen </w:t>
+      </w:r>
+      <w:r>
+        <w:t>un formato parecido al de la Ilutración 10, el cual especifica las coordenadas del origen y el conjunto de coordenadas de los destinos a calcular, además de especificar que el viaje a calcular es en coche y la distancia en metros</w:t>
       </w:r>
     </w:p>
     <w:p>
@@ -8698,15 +8027,7 @@
                               </w:r>
                             </w:fldSimple>
                             <w:r>
-                              <w:t xml:space="preserve"> Ejemplo de archivo de la carpeta </w:t>
-                            </w:r>
-                            <w:proofErr w:type="spellStart"/>
-                            <w:r>
-                              <w:t>jsons</w:t>
-                            </w:r>
-                            <w:proofErr w:type="spellEnd"/>
-                            <w:r>
-                              <w:t>/</w:t>
+                              <w:t xml:space="preserve"> Ejemplo de archivo de la carpeta jsons/</w:t>
                             </w:r>
                             <w:bookmarkEnd w:id="34"/>
                           </w:p>
@@ -8750,15 +8071,7 @@
                         </w:r>
                       </w:fldSimple>
                       <w:r>
-                        <w:t xml:space="preserve"> Ejemplo de archivo de la carpeta </w:t>
-                      </w:r>
-                      <w:proofErr w:type="spellStart"/>
-                      <w:r>
-                        <w:t>jsons</w:t>
-                      </w:r>
-                      <w:proofErr w:type="spellEnd"/>
-                      <w:r>
-                        <w:t>/</w:t>
+                        <w:t xml:space="preserve"> Ejemplo de archivo de la carpeta jsons/</w:t>
                       </w:r>
                       <w:bookmarkEnd w:id="35"/>
                     </w:p>
@@ -8774,29 +8087,13 @@
         <w:t>4</w:t>
       </w:r>
       <w:r>
-        <w:t xml:space="preserve">.4. Llamadas a la </w:t>
-      </w:r>
-      <w:proofErr w:type="spellStart"/>
-      <w:r>
-        <w:t>Distance</w:t>
-      </w:r>
-      <w:proofErr w:type="spellEnd"/>
-      <w:r>
-        <w:t xml:space="preserve"> Matrix API mediante script de Python</w:t>
+        <w:t>.4. Llamadas a la Distance Matrix API mediante script de Python</w:t>
       </w:r>
       <w:bookmarkEnd w:id="33"/>
     </w:p>
     <w:p>
       <w:r>
-        <w:t xml:space="preserve">El siguiente paso es utilizar la API proporcionada por Google </w:t>
-      </w:r>
-      <w:proofErr w:type="spellStart"/>
-      <w:r>
-        <w:t>Maps</w:t>
-      </w:r>
-      <w:proofErr w:type="spellEnd"/>
-      <w:r>
-        <w:t xml:space="preserve"> para hacer </w:t>
+        <w:t xml:space="preserve">El siguiente paso es utilizar la API proporcionada por Google Maps para hacer </w:t>
       </w:r>
       <w:r>
         <w:t>las consultas para cada núcleo de población.</w:t>
@@ -8881,6 +8178,9 @@
     <w:p/>
     <w:p>
       <w:r>
+        <w:rPr>
+          <w:noProof/>
+        </w:rPr>
         <w:drawing>
           <wp:inline distT="0" distB="0" distL="0" distR="0" wp14:anchorId="4D721796" wp14:editId="3680EF3C">
             <wp:extent cx="5406390" cy="5008245"/>
@@ -8966,24 +8266,14 @@
                             <w:r>
                               <w:t xml:space="preserve">Ilustración </w:t>
                             </w:r>
-                            <w:r>
-                              <w:fldChar w:fldCharType="begin"/>
-                            </w:r>
-                            <w:r>
-                              <w:instrText xml:space="preserve"> SEQ Ilustración \* ARABIC </w:instrText>
-                            </w:r>
-                            <w:r>
-                              <w:fldChar w:fldCharType="separate"/>
-                            </w:r>
-                            <w:r>
-                              <w:rPr>
-                                <w:noProof/>
-                              </w:rPr>
-                              <w:t>12</w:t>
-                            </w:r>
-                            <w:r>
-                              <w:fldChar w:fldCharType="end"/>
-                            </w:r>
+                            <w:fldSimple w:instr=" SEQ Ilustración \* ARABIC ">
+                              <w:r>
+                                <w:rPr>
+                                  <w:noProof/>
+                                </w:rPr>
+                                <w:t>12</w:t>
+                              </w:r>
+                            </w:fldSimple>
                             <w:r>
                               <w:t xml:space="preserve"> Código de google_request.py</w:t>
                             </w:r>
@@ -9015,24 +8305,14 @@
                       <w:r>
                         <w:t xml:space="preserve">Ilustración </w:t>
                       </w:r>
-                      <w:r>
-                        <w:fldChar w:fldCharType="begin"/>
-                      </w:r>
-                      <w:r>
-                        <w:instrText xml:space="preserve"> SEQ Ilustración \* ARABIC </w:instrText>
-                      </w:r>
-                      <w:r>
-                        <w:fldChar w:fldCharType="separate"/>
-                      </w:r>
-                      <w:r>
-                        <w:rPr>
-                          <w:noProof/>
-                        </w:rPr>
-                        <w:t>12</w:t>
-                      </w:r>
-                      <w:r>
-                        <w:fldChar w:fldCharType="end"/>
-                      </w:r>
+                      <w:fldSimple w:instr=" SEQ Ilustración \* ARABIC ">
+                        <w:r>
+                          <w:rPr>
+                            <w:noProof/>
+                          </w:rPr>
+                          <w:t>12</w:t>
+                        </w:r>
+                      </w:fldSimple>
                       <w:r>
                         <w:t xml:space="preserve"> Código de google_request.py</w:t>
                       </w:r>
@@ -9048,26 +8328,7 @@
     </w:p>
     <w:p>
       <w:r>
-        <w:t>Dichas consultas devuelven otro archivo .</w:t>
-      </w:r>
-      <w:proofErr w:type="spellStart"/>
-      <w:r>
-        <w:t>json</w:t>
-      </w:r>
-      <w:proofErr w:type="spellEnd"/>
-      <w:r>
-        <w:t xml:space="preserve">. Este conjunto de outputs generados por las consultas es finalmente almacenado en la carpeta </w:t>
-      </w:r>
-      <w:proofErr w:type="spellStart"/>
-      <w:r>
-        <w:t>results</w:t>
-      </w:r>
-      <w:proofErr w:type="spellEnd"/>
-      <w:r>
-        <w:t>/</w:t>
-      </w:r>
-      <w:r>
-        <w:t xml:space="preserve"> con una terminación que indica los parámetros con los que se hizo la consulta, </w:t>
+        <w:t xml:space="preserve">Dichas consultas devuelven otro archivo .json. Este conjunto de outputs generados por las consultas es finalmente almacenado en la carpeta results/ con una terminación que indica los parámetros con los que se hizo la consulta, </w:t>
       </w:r>
       <w:r>
         <w:t>siguiendo este formato:</w:t>
@@ -9129,35 +8390,7 @@
         <w:rPr>
           <w:lang w:val="pt-PT"/>
         </w:rPr>
-        <w:t xml:space="preserve">n: </w:t>
-      </w:r>
-      <w:proofErr w:type="spellStart"/>
-      <w:r>
-        <w:rPr>
-          <w:lang w:val="pt-PT"/>
-        </w:rPr>
-        <w:t>Salida</w:t>
-      </w:r>
-      <w:proofErr w:type="spellEnd"/>
-      <w:r>
-        <w:rPr>
-          <w:lang w:val="pt-PT"/>
-        </w:rPr>
-        <w:t xml:space="preserve"> </w:t>
-      </w:r>
-      <w:proofErr w:type="spellStart"/>
-      <w:r>
-        <w:rPr>
-          <w:lang w:val="pt-PT"/>
-        </w:rPr>
-        <w:t>en</w:t>
-      </w:r>
-      <w:proofErr w:type="spellEnd"/>
-      <w:r>
-        <w:rPr>
-          <w:lang w:val="pt-PT"/>
-        </w:rPr>
-        <w:t xml:space="preserve"> hora de tráfico n</w:t>
+        <w:t>n: Salida en hora de tráfico n</w:t>
       </w:r>
       <w:r>
         <w:rPr>
@@ -9282,37 +8515,16 @@
                             <w:r>
                               <w:t xml:space="preserve">Ilustración </w:t>
                             </w:r>
+                            <w:fldSimple w:instr=" SEQ Ilustración \* ARABIC ">
+                              <w:r>
+                                <w:rPr>
+                                  <w:noProof/>
+                                </w:rPr>
+                                <w:t>13</w:t>
+                              </w:r>
+                            </w:fldSimple>
                             <w:r>
-                              <w:fldChar w:fldCharType="begin"/>
-                            </w:r>
-                            <w:r>
-                              <w:instrText xml:space="preserve"> SEQ Ilustración \* ARABIC </w:instrText>
-                            </w:r>
-                            <w:r>
-                              <w:fldChar w:fldCharType="separate"/>
-                            </w:r>
-                            <w:r>
-                              <w:rPr>
-                                <w:noProof/>
-                              </w:rPr>
-                              <w:t>13</w:t>
-                            </w:r>
-                            <w:r>
-                              <w:rPr>
-                                <w:noProof/>
-                              </w:rPr>
-                              <w:fldChar w:fldCharType="end"/>
-                            </w:r>
-                            <w:r>
-                              <w:t xml:space="preserve"> Ejemplo de output generado por una consulta a </w:t>
-                            </w:r>
-                            <w:proofErr w:type="spellStart"/>
-                            <w:r>
-                              <w:t>Distance</w:t>
-                            </w:r>
-                            <w:proofErr w:type="spellEnd"/>
-                            <w:r>
-                              <w:t xml:space="preserve"> Matrix API</w:t>
+                              <w:t xml:space="preserve"> Ejemplo de output generado por una consulta a Distance Matrix API</w:t>
                             </w:r>
                             <w:bookmarkEnd w:id="36"/>
                           </w:p>
@@ -9343,37 +8555,16 @@
                       <w:r>
                         <w:t xml:space="preserve">Ilustración </w:t>
                       </w:r>
+                      <w:fldSimple w:instr=" SEQ Ilustración \* ARABIC ">
+                        <w:r>
+                          <w:rPr>
+                            <w:noProof/>
+                          </w:rPr>
+                          <w:t>13</w:t>
+                        </w:r>
+                      </w:fldSimple>
                       <w:r>
-                        <w:fldChar w:fldCharType="begin"/>
-                      </w:r>
-                      <w:r>
-                        <w:instrText xml:space="preserve"> SEQ Ilustración \* ARABIC </w:instrText>
-                      </w:r>
-                      <w:r>
-                        <w:fldChar w:fldCharType="separate"/>
-                      </w:r>
-                      <w:r>
-                        <w:rPr>
-                          <w:noProof/>
-                        </w:rPr>
-                        <w:t>13</w:t>
-                      </w:r>
-                      <w:r>
-                        <w:rPr>
-                          <w:noProof/>
-                        </w:rPr>
-                        <w:fldChar w:fldCharType="end"/>
-                      </w:r>
-                      <w:r>
-                        <w:t xml:space="preserve"> Ejemplo de output generado por una consulta a </w:t>
-                      </w:r>
-                      <w:proofErr w:type="spellStart"/>
-                      <w:r>
-                        <w:t>Distance</w:t>
-                      </w:r>
-                      <w:proofErr w:type="spellEnd"/>
-                      <w:r>
-                        <w:t xml:space="preserve"> Matrix API</w:t>
+                        <w:t xml:space="preserve"> Ejemplo de output generado por una consulta a Distance Matrix API</w:t>
                       </w:r>
                       <w:bookmarkEnd w:id="37"/>
                     </w:p>
@@ -9388,23 +8579,7 @@
     </w:p>
     <w:p>
       <w:r>
-        <w:t xml:space="preserve">En este ejemplo se puede ver </w:t>
-      </w:r>
-      <w:proofErr w:type="spellStart"/>
-      <w:r>
-        <w:t>como</w:t>
-      </w:r>
-      <w:proofErr w:type="spellEnd"/>
-      <w:r>
-        <w:t xml:space="preserve"> nos devuelve las direcciones tanto de destinos como del origen, así como el tiempo y distancia en un viaje en coche para cada par (</w:t>
-      </w:r>
-      <w:proofErr w:type="spellStart"/>
-      <w:r>
-        <w:t>origen,destino</w:t>
-      </w:r>
-      <w:proofErr w:type="spellEnd"/>
-      <w:r>
-        <w:t>).</w:t>
+        <w:t>En este ejemplo se puede ver como nos devuelve las direcciones tanto de destinos como del origen, así como el tiempo y distancia en un viaje en coche para cada par (origen,destino).</w:t>
       </w:r>
       <w:r>
         <w:br w:type="page"/>
@@ -9421,23 +8596,7 @@
     </w:p>
     <w:p>
       <w:r>
-        <w:t>Una vez se tienen los resultados en formato .</w:t>
-      </w:r>
-      <w:proofErr w:type="spellStart"/>
-      <w:r>
-        <w:t>json</w:t>
-      </w:r>
-      <w:proofErr w:type="spellEnd"/>
-      <w:r>
-        <w:t xml:space="preserve"> es necesario que los datos estén en un formato legible y accesible mediante QGIS. Para llevar esto a cabo, primero creamos un script de Python que tome todos los resultados y, para cada núcleo urbano, calcule la media de los 4 resultados obtenidos en el punto anterior y agrupe todos en un archivo .</w:t>
-      </w:r>
-      <w:proofErr w:type="spellStart"/>
-      <w:r>
-        <w:t>csv</w:t>
-      </w:r>
-      <w:proofErr w:type="spellEnd"/>
-      <w:r>
-        <w:t>, listo para ser introducido en el proyecto QGIS.</w:t>
+        <w:t>Una vez se tienen los resultados en formato .json es necesario que los datos estén en un formato legible y accesible mediante QGIS. Para llevar esto a cabo, primero creamos un script de Python que tome todos los resultados y, para cada núcleo urbano, calcule la media de los 4 resultados obtenidos en el punto anterior y agrupe todos en un archivo .csv, listo para ser introducido en el proyecto QGIS.</w:t>
       </w:r>
     </w:p>
     <w:p>
@@ -9460,15 +8619,7 @@
         <w:t>Fallo por parte de l</w:t>
       </w:r>
       <w:r>
-        <w:t xml:space="preserve">a </w:t>
-      </w:r>
-      <w:proofErr w:type="spellStart"/>
-      <w:r>
-        <w:t>Distance</w:t>
-      </w:r>
-      <w:proofErr w:type="spellEnd"/>
-      <w:r>
-        <w:t xml:space="preserve"> Matrix API a la hora de dar resultados: Es</w:t>
+        <w:t>a Distance Matrix API a la hora de dar resultados: Es</w:t>
       </w:r>
       <w:r>
         <w:t xml:space="preserve"> decir, existe un servicio público más cercano que cumpla con las condiciones correctas pero no es posible calcular la distancia por carretera. En este caso, se almacena el identificador de dicho servicio público, pero la distancia se guarda como NULL.</w:t>
@@ -9602,109 +8753,53 @@
         <w:rPr>
           <w:color w:val="EE0000"/>
         </w:rPr>
-        <w:t xml:space="preserve">7.1.1. </w:t>
-      </w:r>
-      <w:proofErr w:type="spellStart"/>
-      <w:r>
+        <w:t>7.1.1. Paper prototype o mock up inicial de la aplicación</w:t>
+      </w:r>
+    </w:p>
+    <w:p>
+      <w:pPr>
         <w:rPr>
           <w:color w:val="EE0000"/>
         </w:rPr>
-        <w:t>Paper</w:t>
-      </w:r>
-      <w:proofErr w:type="spellEnd"/>
+      </w:pPr>
       <w:r>
         <w:rPr>
           <w:color w:val="EE0000"/>
         </w:rPr>
-        <w:t xml:space="preserve"> </w:t>
-      </w:r>
-      <w:proofErr w:type="spellStart"/>
-      <w:r>
+        <w:t>7.1.2. Versión final de la UI</w:t>
+      </w:r>
+    </w:p>
+    <w:p>
+      <w:pPr>
         <w:rPr>
           <w:color w:val="EE0000"/>
         </w:rPr>
-        <w:t>prototype</w:t>
-      </w:r>
-      <w:proofErr w:type="spellEnd"/>
+      </w:pPr>
       <w:r>
         <w:rPr>
           <w:color w:val="EE0000"/>
         </w:rPr>
-        <w:t xml:space="preserve"> o </w:t>
-      </w:r>
-      <w:proofErr w:type="spellStart"/>
-      <w:r>
+        <w:t>7.1.3 Diagramas de clases (si aplica)</w:t>
+      </w:r>
+    </w:p>
+    <w:p>
+      <w:pPr>
         <w:rPr>
           <w:color w:val="EE0000"/>
         </w:rPr>
-        <w:t>mock</w:t>
-      </w:r>
-      <w:proofErr w:type="spellEnd"/>
-      <w:r>
+      </w:pPr>
+    </w:p>
+    <w:p>
+      <w:pPr>
         <w:rPr>
           <w:color w:val="EE0000"/>
         </w:rPr>
-        <w:t xml:space="preserve"> up inicial de la aplicación</w:t>
-      </w:r>
-    </w:p>
-    <w:p>
-      <w:pPr>
+      </w:pPr>
+      <w:r>
         <w:rPr>
           <w:color w:val="EE0000"/>
         </w:rPr>
-      </w:pPr>
-      <w:r>
-        <w:rPr>
-          <w:color w:val="EE0000"/>
-        </w:rPr>
-        <w:t>7.1.2. Versión final de la UI</w:t>
-      </w:r>
-    </w:p>
-    <w:p>
-      <w:pPr>
-        <w:rPr>
-          <w:color w:val="EE0000"/>
-        </w:rPr>
-      </w:pPr>
-      <w:r>
-        <w:rPr>
-          <w:color w:val="EE0000"/>
-        </w:rPr>
-        <w:t>7.1.3 Diagramas de clases (si aplica)</w:t>
-      </w:r>
-    </w:p>
-    <w:p>
-      <w:pPr>
-        <w:rPr>
-          <w:color w:val="EE0000"/>
-        </w:rPr>
-      </w:pPr>
-    </w:p>
-    <w:p>
-      <w:pPr>
-        <w:rPr>
-          <w:color w:val="EE0000"/>
-        </w:rPr>
-      </w:pPr>
-      <w:r>
-        <w:rPr>
-          <w:color w:val="EE0000"/>
-        </w:rPr>
-        <w:t xml:space="preserve">7.2 Diseño de la arquitectura de servidor (Back </w:t>
-      </w:r>
-      <w:proofErr w:type="spellStart"/>
-      <w:r>
-        <w:rPr>
-          <w:color w:val="EE0000"/>
-        </w:rPr>
-        <w:t>end</w:t>
-      </w:r>
-      <w:proofErr w:type="spellEnd"/>
-      <w:r>
-        <w:rPr>
-          <w:color w:val="EE0000"/>
-        </w:rPr>
-        <w:t>).</w:t>
+        <w:t>7.2 Diseño de la arquitectura de servidor (Back end).</w:t>
       </w:r>
     </w:p>
     <w:p>
@@ -9766,21 +8861,7 @@
         <w:rPr>
           <w:color w:val="EE0000"/>
         </w:rPr>
-        <w:t xml:space="preserve">Especificación de preguntas de análisis de la accesibilidad de los servicios públicos en la Comunidad de Madrid y su discusión con los datos estadísticos proporcionados por el </w:t>
-      </w:r>
-      <w:proofErr w:type="spellStart"/>
-      <w:r>
-        <w:rPr>
-          <w:color w:val="EE0000"/>
-        </w:rPr>
-        <w:t>dataset</w:t>
-      </w:r>
-      <w:proofErr w:type="spellEnd"/>
-      <w:r>
-        <w:rPr>
-          <w:color w:val="EE0000"/>
-        </w:rPr>
-        <w:t xml:space="preserve"> generado.</w:t>
+        <w:t>Especificación de preguntas de análisis de la accesibilidad de los servicios públicos en la Comunidad de Madrid y su discusión con los datos estadísticos proporcionados por el dataset generado.</w:t>
       </w:r>
     </w:p>
     <w:p/>

</xml_diff>